<commit_message>
Implementação de um caso de uso
Caso de uso: funcionameto do cronômetro na página de veto de mapas
</commit_message>
<xml_diff>
--- a/Plano de Teste.docx
+++ b/Plano de Teste.docx
@@ -36,7 +36,7 @@
                     </pic:cNvPicPr>
                   </pic:nvPicPr>
                   <pic:blipFill>
-                    <a:blip r:embed="rId5" cstate="print">
+                    <a:blip r:embed="rId7" cstate="print">
                       <a:extLst>
                         <a:ext uri="{28A0092B-C50C-407E-A947-70E740481C1C}">
                           <a14:useLocalDpi xmlns:a14="http://schemas.microsoft.com/office/drawing/2010/main" val="0"/>
@@ -103,7 +103,7 @@
                     </pic:cNvPicPr>
                   </pic:nvPicPr>
                   <pic:blipFill>
-                    <a:blip r:embed="rId6" cstate="print">
+                    <a:blip r:embed="rId8" cstate="print">
                       <a:extLst>
                         <a:ext uri="{28A0092B-C50C-407E-A947-70E740481C1C}">
                           <a14:useLocalDpi xmlns:a14="http://schemas.microsoft.com/office/drawing/2010/main" val="0"/>
@@ -426,7 +426,7 @@
           <w:szCs w:val="24"/>
         </w:rPr>
         <w:sectPr>
-          <w:headerReference w:type="default" r:id="rId7"/>
+          <w:headerReference w:type="default" r:id="rId9"/>
           <w:pgSz w:w="11906" w:h="16838"/>
           <w:pgMar w:top="1701" w:right="1134" w:bottom="1134" w:left="1701" w:header="709" w:footer="709" w:gutter="0"/>
           <w:cols w:space="708"/>
@@ -876,6 +876,133 @@
           </w:p>
         </w:tc>
       </w:tr>
+      <w:tr>
+        <w:trPr>
+          <w:cnfStyle w:val="000000100000" w:firstRow="0" w:lastRow="0" w:firstColumn="0" w:lastColumn="0" w:oddVBand="0" w:evenVBand="0" w:oddHBand="1" w:evenHBand="0" w:firstRowFirstColumn="0" w:firstRowLastColumn="0" w:lastRowFirstColumn="0" w:lastRowLastColumn="0"/>
+          <w:trHeight w:val="353"/>
+        </w:trPr>
+        <w:tc>
+          <w:tcPr>
+            <w:cnfStyle w:val="001000000000" w:firstRow="0" w:lastRow="0" w:firstColumn="1" w:lastColumn="0" w:oddVBand="0" w:evenVBand="0" w:oddHBand="0" w:evenHBand="0" w:firstRowFirstColumn="0" w:firstRowLastColumn="0" w:lastRowFirstColumn="0" w:lastRowLastColumn="0"/>
+            <w:tcW w:w="1418" w:type="dxa"/>
+            <w:vAlign w:val="center"/>
+          </w:tcPr>
+          <w:p>
+            <w:pPr>
+              <w:tabs>
+                <w:tab w:val="center" w:pos="527"/>
+                <w:tab w:val="left" w:pos="3300"/>
+                <w:tab w:val="center" w:pos="4252"/>
+              </w:tabs>
+              <w:spacing w:after="0"/>
+              <w:ind w:firstLine="0"/>
+              <w:jc w:val="center"/>
+              <w:rPr>
+                <w:rFonts w:cs="Arial"/>
+                <w:b w:val="0"/>
+                <w:szCs w:val="24"/>
+              </w:rPr>
+            </w:pPr>
+            <w:r>
+              <w:rPr>
+                <w:rFonts w:cs="Arial"/>
+                <w:b w:val="0"/>
+                <w:szCs w:val="24"/>
+              </w:rPr>
+              <w:t>06/06/2017</w:t>
+            </w:r>
+          </w:p>
+        </w:tc>
+        <w:tc>
+          <w:tcPr>
+            <w:tcW w:w="1129" w:type="dxa"/>
+            <w:vAlign w:val="center"/>
+          </w:tcPr>
+          <w:p>
+            <w:pPr>
+              <w:tabs>
+                <w:tab w:val="left" w:pos="3300"/>
+                <w:tab w:val="center" w:pos="4252"/>
+              </w:tabs>
+              <w:spacing w:after="0"/>
+              <w:ind w:firstLine="0"/>
+              <w:jc w:val="center"/>
+              <w:cnfStyle w:val="000000100000" w:firstRow="0" w:lastRow="0" w:firstColumn="0" w:lastColumn="0" w:oddVBand="0" w:evenVBand="0" w:oddHBand="1" w:evenHBand="0" w:firstRowFirstColumn="0" w:firstRowLastColumn="0" w:lastRowFirstColumn="0" w:lastRowLastColumn="0"/>
+              <w:rPr>
+                <w:rFonts w:cs="Arial"/>
+                <w:szCs w:val="24"/>
+              </w:rPr>
+            </w:pPr>
+            <w:r>
+              <w:rPr>
+                <w:rFonts w:cs="Arial"/>
+                <w:szCs w:val="24"/>
+              </w:rPr>
+              <w:t>0.3</w:t>
+            </w:r>
+          </w:p>
+        </w:tc>
+        <w:tc>
+          <w:tcPr>
+            <w:tcW w:w="5394" w:type="dxa"/>
+            <w:vAlign w:val="center"/>
+          </w:tcPr>
+          <w:p>
+            <w:pPr>
+              <w:tabs>
+                <w:tab w:val="left" w:pos="3300"/>
+                <w:tab w:val="center" w:pos="4252"/>
+              </w:tabs>
+              <w:spacing w:after="0"/>
+              <w:ind w:firstLine="0"/>
+              <w:jc w:val="center"/>
+              <w:cnfStyle w:val="000000100000" w:firstRow="0" w:lastRow="0" w:firstColumn="0" w:lastColumn="0" w:oddVBand="0" w:evenVBand="0" w:oddHBand="1" w:evenHBand="0" w:firstRowFirstColumn="0" w:firstRowLastColumn="0" w:lastRowFirstColumn="0" w:lastRowLastColumn="0"/>
+              <w:rPr>
+                <w:rFonts w:cs="Arial"/>
+                <w:szCs w:val="24"/>
+              </w:rPr>
+            </w:pPr>
+            <w:r>
+              <w:rPr>
+                <w:rFonts w:cs="Arial"/>
+                <w:szCs w:val="24"/>
+              </w:rPr>
+              <w:t>Implementação de um caso de uso</w:t>
+            </w:r>
+          </w:p>
+        </w:tc>
+        <w:tc>
+          <w:tcPr>
+            <w:tcW w:w="1120" w:type="dxa"/>
+            <w:vAlign w:val="center"/>
+          </w:tcPr>
+          <w:p>
+            <w:pPr>
+              <w:tabs>
+                <w:tab w:val="left" w:pos="3300"/>
+                <w:tab w:val="center" w:pos="4252"/>
+              </w:tabs>
+              <w:spacing w:after="0"/>
+              <w:ind w:firstLine="0"/>
+              <w:jc w:val="center"/>
+              <w:cnfStyle w:val="000000100000" w:firstRow="0" w:lastRow="0" w:firstColumn="0" w:lastColumn="0" w:oddVBand="0" w:evenVBand="0" w:oddHBand="1" w:evenHBand="0" w:firstRowFirstColumn="0" w:firstRowLastColumn="0" w:lastRowFirstColumn="0" w:lastRowLastColumn="0"/>
+              <w:rPr>
+                <w:rFonts w:cs="Arial"/>
+                <w:szCs w:val="24"/>
+              </w:rPr>
+            </w:pPr>
+            <w:r>
+              <w:rPr>
+                <w:rFonts w:cs="Arial"/>
+                <w:szCs w:val="24"/>
+              </w:rPr>
+              <w:t>Bruno</w:t>
+            </w:r>
+            <w:bookmarkStart w:id="0" w:name="_GoBack"/>
+            <w:bookmarkEnd w:id="0"/>
+          </w:p>
+        </w:tc>
+      </w:tr>
     </w:tbl>
     <w:p>
       <w:pPr>
@@ -916,6 +1043,7 @@
           <w:docPartUnique/>
         </w:docPartObj>
       </w:sdtPr>
+      <w:sdtEndPr/>
       <w:sdtContent>
         <w:p>
           <w:pPr>
@@ -1229,12 +1357,12 @@
       <w:pPr>
         <w:pStyle w:val="Ttulo1"/>
       </w:pPr>
-      <w:bookmarkStart w:id="0" w:name="_Toc484461250"/>
+      <w:bookmarkStart w:id="1" w:name="_Toc484461250"/>
       <w:r>
         <w:lastRenderedPageBreak/>
         <w:t>Introdução</w:t>
       </w:r>
-      <w:bookmarkEnd w:id="0"/>
+      <w:bookmarkEnd w:id="1"/>
     </w:p>
     <w:p>
       <w:r>
@@ -1256,11 +1384,11 @@
       <w:pPr>
         <w:pStyle w:val="Ttulo1"/>
       </w:pPr>
-      <w:bookmarkStart w:id="1" w:name="_Toc484461251"/>
+      <w:bookmarkStart w:id="2" w:name="_Toc484461251"/>
       <w:r>
         <w:t>Roteiro de teste</w:t>
       </w:r>
-      <w:bookmarkEnd w:id="1"/>
+      <w:bookmarkEnd w:id="2"/>
     </w:p>
     <w:p>
       <w:r>
@@ -1278,19 +1406,58 @@
         <w:rPr>
           <w:b/>
         </w:rPr>
-        <w:t>Caso de teste</w:t>
-      </w:r>
+        <w:t>Caso de teste:</w:t>
+      </w:r>
+      <w:r>
+        <w:t xml:space="preserve"> verificar validação dos times</w:t>
+      </w:r>
+    </w:p>
+    <w:p>
       <w:r>
         <w:rPr>
           <w:b/>
         </w:rPr>
-        <w:t>:</w:t>
+        <w:t>Dados de teste:</w:t>
+      </w:r>
+      <w:r>
+        <w:t xml:space="preserve"> entrada de um nome vazio para um ou mais times</w:t>
+      </w:r>
+    </w:p>
+    <w:p>
+      <w:r>
+        <w:rPr>
+          <w:b/>
+        </w:rPr>
+        <w:t>Resultado esperado:</w:t>
+      </w:r>
+      <w:r>
+        <w:t xml:space="preserve"> mensagem de aviso para a necessidade de inserção de nome para ambos os times</w:t>
+      </w:r>
+    </w:p>
+    <w:p/>
+    <w:p>
+      <w:r>
+        <w:rPr>
+          <w:b/>
+        </w:rPr>
+        <w:t>ID</w:t>
+      </w:r>
+      <w:r>
+        <w:t>:1</w:t>
+      </w:r>
+    </w:p>
+    <w:p>
+      <w:r>
+        <w:rPr>
+          <w:b/>
+        </w:rPr>
+        <w:t>Caso de teste:</w:t>
       </w:r>
       <w:r>
         <w:t xml:space="preserve"> </w:t>
       </w:r>
       <w:r>
-        <w:t>verificar validação dos times</w:t>
+        <w:t>verificar funcionamento do cronômetro na página de veto</w:t>
       </w:r>
     </w:p>
     <w:p>
@@ -1304,7 +1471,7 @@
         <w:t xml:space="preserve"> </w:t>
       </w:r>
       <w:r>
-        <w:t>entrada de um nome vazio para um ou mais times</w:t>
+        <w:t>não selecionar nenhum mapa para veto</w:t>
       </w:r>
     </w:p>
     <w:p>
@@ -1315,18 +1482,17 @@
         <w:t>Resultado esperado:</w:t>
       </w:r>
       <w:r>
-        <w:t xml:space="preserve"> m</w:t>
-      </w:r>
-      <w:r>
-        <w:t>ensagem de aviso para a necessidade de inserção de nome para ambos os times</w:t>
-      </w:r>
-    </w:p>
+        <w:t xml:space="preserve"> </w:t>
+      </w:r>
+      <w:r>
+        <w:t xml:space="preserve">trocar turno de veto dos times </w:t>
+      </w:r>
+    </w:p>
+    <w:p/>
     <w:p>
       <w:pPr>
         <w:ind w:firstLine="0"/>
       </w:pPr>
-      <w:bookmarkStart w:id="2" w:name="_GoBack"/>
-      <w:bookmarkEnd w:id="2"/>
     </w:p>
     <w:p>
       <w:pPr>
@@ -1339,13 +1505,21 @@
       <w:bookmarkEnd w:id="3"/>
     </w:p>
     <w:p>
-      <w:r>
-        <w:t>Para realizar o caso de teste de validação de times foi utilizado o critério de cobertura de particionamento de equivalência, separando as possíveis entradas em classes diferentes e conferindo o tratamento dos dados inválidos</w:t>
-      </w:r>
-      <w:r>
-        <w:t>.</w:t>
-      </w:r>
-    </w:p>
+      <w:pPr>
+        <w:pStyle w:val="Ttulo2"/>
+      </w:pPr>
+      <w:r>
+        <w:t xml:space="preserve">validação dos times </w:t>
+      </w:r>
+    </w:p>
+    <w:p/>
+    <w:p>
+      <w:r>
+        <w:t>Para realizar o caso de teste de validação de times foi utilizado o critério de cobertura de particionamento de equivalência, separando as possíveis entradas em classes diferentes e conferindo o tratamento dos dados inválidos.</w:t>
+      </w:r>
+    </w:p>
+    <w:p/>
+    <w:p/>
     <w:tbl>
       <w:tblPr>
         <w:tblStyle w:val="Tabelacomgrade"/>
@@ -1374,6 +1548,7 @@
               <w:rPr>
                 <w:b/>
               </w:rPr>
+              <w:lastRenderedPageBreak/>
               <w:t>Entrada</w:t>
             </w:r>
           </w:p>
@@ -1443,13 +1618,8 @@
               <w:ind w:firstLine="0"/>
               <w:jc w:val="center"/>
             </w:pPr>
-            <w:proofErr w:type="gramStart"/>
-            <w:r>
-              <w:t>X!=</w:t>
-            </w:r>
-            <w:proofErr w:type="gramEnd"/>
-            <w:r>
-              <w:t xml:space="preserve"> VOID</w:t>
+            <w:r>
+              <w:t>X!= VOID</w:t>
             </w:r>
           </w:p>
         </w:tc>
@@ -1492,13 +1662,8 @@
               <w:ind w:firstLine="0"/>
               <w:jc w:val="center"/>
             </w:pPr>
-            <w:proofErr w:type="gramStart"/>
-            <w:r>
-              <w:t>Y!=</w:t>
-            </w:r>
-            <w:proofErr w:type="gramEnd"/>
-            <w:r>
-              <w:t xml:space="preserve"> VOID</w:t>
+            <w:r>
+              <w:t>Y!= VOID</w:t>
             </w:r>
           </w:p>
         </w:tc>
@@ -1710,6 +1875,273 @@
         <w:ind w:firstLine="0"/>
       </w:pPr>
     </w:p>
+    <w:p>
+      <w:pPr>
+        <w:pStyle w:val="Ttulo2"/>
+      </w:pPr>
+      <w:r>
+        <w:t xml:space="preserve">funcionamento do cronômetro </w:t>
+      </w:r>
+    </w:p>
+    <w:p>
+      <w:r>
+        <w:t xml:space="preserve">Para realizar o caso de teste de funcionamento de cronômetro foi utilizado o critério de análise de valor limite, </w:t>
+      </w:r>
+      <w:r>
+        <w:t xml:space="preserve">focalizando a seleção de </w:t>
+      </w:r>
+      <w:r>
+        <w:t>caso de teste</w:t>
+      </w:r>
+      <w:r>
+        <w:t xml:space="preserve"> nas bordas da classe</w:t>
+      </w:r>
+      <w:r>
+        <w:t>.</w:t>
+      </w:r>
+    </w:p>
+    <w:p/>
+    <w:p/>
+    <w:tbl>
+      <w:tblPr>
+        <w:tblStyle w:val="Tabelacomgrade"/>
+        <w:tblW w:w="0" w:type="auto"/>
+        <w:tblLook w:val="04A0" w:firstRow="1" w:lastRow="0" w:firstColumn="1" w:lastColumn="0" w:noHBand="0" w:noVBand="1"/>
+      </w:tblPr>
+      <w:tblGrid>
+        <w:gridCol w:w="2831"/>
+        <w:gridCol w:w="2831"/>
+        <w:gridCol w:w="2832"/>
+      </w:tblGrid>
+      <w:tr>
+        <w:tc>
+          <w:tcPr>
+            <w:tcW w:w="2831" w:type="dxa"/>
+          </w:tcPr>
+          <w:p>
+            <w:pPr>
+              <w:ind w:firstLine="0"/>
+              <w:jc w:val="center"/>
+              <w:rPr>
+                <w:b/>
+              </w:rPr>
+            </w:pPr>
+            <w:r>
+              <w:rPr>
+                <w:b/>
+              </w:rPr>
+              <w:t>Entrada</w:t>
+            </w:r>
+          </w:p>
+        </w:tc>
+        <w:tc>
+          <w:tcPr>
+            <w:tcW w:w="2831" w:type="dxa"/>
+          </w:tcPr>
+          <w:p>
+            <w:pPr>
+              <w:ind w:firstLine="0"/>
+              <w:jc w:val="center"/>
+              <w:rPr>
+                <w:b/>
+              </w:rPr>
+            </w:pPr>
+            <w:r>
+              <w:rPr>
+                <w:b/>
+              </w:rPr>
+              <w:t>Classe de equivalência válida</w:t>
+            </w:r>
+          </w:p>
+        </w:tc>
+        <w:tc>
+          <w:tcPr>
+            <w:tcW w:w="2832" w:type="dxa"/>
+          </w:tcPr>
+          <w:p>
+            <w:pPr>
+              <w:ind w:firstLine="0"/>
+              <w:jc w:val="center"/>
+              <w:rPr>
+                <w:b/>
+              </w:rPr>
+            </w:pPr>
+            <w:r>
+              <w:rPr>
+                <w:b/>
+              </w:rPr>
+              <w:t>Classe de equivalência inválida</w:t>
+            </w:r>
+          </w:p>
+        </w:tc>
+      </w:tr>
+      <w:tr>
+        <w:trPr>
+          <w:trHeight w:val="999"/>
+        </w:trPr>
+        <w:tc>
+          <w:tcPr>
+            <w:tcW w:w="2831" w:type="dxa"/>
+          </w:tcPr>
+          <w:p>
+            <w:pPr>
+              <w:ind w:firstLine="0"/>
+              <w:jc w:val="center"/>
+            </w:pPr>
+            <w:r>
+              <w:t xml:space="preserve">X= </w:t>
+            </w:r>
+            <w:r>
+              <w:t>Segundos para vetar</w:t>
+            </w:r>
+            <w:r>
+              <w:t xml:space="preserve"> </w:t>
+            </w:r>
+          </w:p>
+        </w:tc>
+        <w:tc>
+          <w:tcPr>
+            <w:tcW w:w="2831" w:type="dxa"/>
+          </w:tcPr>
+          <w:p>
+            <w:pPr>
+              <w:ind w:firstLine="0"/>
+              <w:jc w:val="center"/>
+            </w:pPr>
+            <w:r>
+              <w:t>1&lt;=X&lt;=59</w:t>
+            </w:r>
+          </w:p>
+        </w:tc>
+        <w:tc>
+          <w:tcPr>
+            <w:tcW w:w="2832" w:type="dxa"/>
+          </w:tcPr>
+          <w:p>
+            <w:pPr>
+              <w:ind w:firstLine="0"/>
+              <w:jc w:val="center"/>
+            </w:pPr>
+            <w:r>
+              <w:t>X&gt;59</w:t>
+            </w:r>
+          </w:p>
+        </w:tc>
+      </w:tr>
+    </w:tbl>
+    <w:p/>
+    <w:tbl>
+      <w:tblPr>
+        <w:tblStyle w:val="Tabelacomgrade"/>
+        <w:tblW w:w="0" w:type="auto"/>
+        <w:tblLook w:val="04A0" w:firstRow="1" w:lastRow="0" w:firstColumn="1" w:lastColumn="0" w:noHBand="0" w:noVBand="1"/>
+      </w:tblPr>
+      <w:tblGrid>
+        <w:gridCol w:w="4246"/>
+        <w:gridCol w:w="4248"/>
+      </w:tblGrid>
+      <w:tr>
+        <w:tc>
+          <w:tcPr>
+            <w:tcW w:w="4246" w:type="dxa"/>
+          </w:tcPr>
+          <w:p>
+            <w:pPr>
+              <w:ind w:firstLine="0"/>
+              <w:jc w:val="center"/>
+              <w:rPr>
+                <w:b/>
+              </w:rPr>
+            </w:pPr>
+            <w:r>
+              <w:rPr>
+                <w:b/>
+              </w:rPr>
+              <w:t>Entrada</w:t>
+            </w:r>
+          </w:p>
+        </w:tc>
+        <w:tc>
+          <w:tcPr>
+            <w:tcW w:w="4248" w:type="dxa"/>
+            <w:vMerge w:val="restart"/>
+          </w:tcPr>
+          <w:p>
+            <w:pPr>
+              <w:ind w:firstLine="0"/>
+              <w:jc w:val="center"/>
+              <w:rPr>
+                <w:b/>
+              </w:rPr>
+            </w:pPr>
+            <w:r>
+              <w:rPr>
+                <w:b/>
+              </w:rPr>
+              <w:t>Saída</w:t>
+            </w:r>
+          </w:p>
+        </w:tc>
+      </w:tr>
+      <w:tr>
+        <w:tc>
+          <w:tcPr>
+            <w:tcW w:w="4246" w:type="dxa"/>
+          </w:tcPr>
+          <w:p>
+            <w:pPr>
+              <w:ind w:firstLine="0"/>
+              <w:jc w:val="center"/>
+            </w:pPr>
+            <w:r>
+              <w:t>X</w:t>
+            </w:r>
+          </w:p>
+        </w:tc>
+        <w:tc>
+          <w:tcPr>
+            <w:tcW w:w="4248" w:type="dxa"/>
+            <w:vMerge/>
+          </w:tcPr>
+          <w:p>
+            <w:pPr>
+              <w:ind w:firstLine="0"/>
+              <w:jc w:val="center"/>
+            </w:pPr>
+          </w:p>
+        </w:tc>
+      </w:tr>
+      <w:tr>
+        <w:tc>
+          <w:tcPr>
+            <w:tcW w:w="4246" w:type="dxa"/>
+          </w:tcPr>
+          <w:p>
+            <w:pPr>
+              <w:ind w:firstLine="0"/>
+              <w:jc w:val="center"/>
+            </w:pPr>
+            <w:r>
+              <w:t>60</w:t>
+            </w:r>
+          </w:p>
+        </w:tc>
+        <w:tc>
+          <w:tcPr>
+            <w:tcW w:w="4248" w:type="dxa"/>
+          </w:tcPr>
+          <w:p>
+            <w:pPr>
+              <w:ind w:firstLine="0"/>
+              <w:jc w:val="center"/>
+            </w:pPr>
+            <w:r>
+              <w:t xml:space="preserve">Alternar turno de veto para o outro time </w:t>
+            </w:r>
+          </w:p>
+        </w:tc>
+      </w:tr>
+    </w:tbl>
     <w:p/>
     <w:sectPr>
       <w:pgSz w:w="11906" w:h="16838"/>
@@ -1719,6 +2151,56 @@
     </w:sectPr>
   </w:body>
 </w:document>
+</file>
+
+<file path=word/endnotes.xml><?xml version="1.0" encoding="utf-8"?>
+<w:endnotes xmlns:wpc="http://schemas.microsoft.com/office/word/2010/wordprocessingCanvas" xmlns:cx="http://schemas.microsoft.com/office/drawing/2014/chartex" xmlns:cx1="http://schemas.microsoft.com/office/drawing/2015/9/8/chartex" xmlns:cx2="http://schemas.microsoft.com/office/drawing/2015/10/21/chartex" xmlns:cx3="http://schemas.microsoft.com/office/drawing/2016/5/9/chartex" xmlns:cx4="http://schemas.microsoft.com/office/drawing/2016/5/10/chartex" xmlns:cx5="http://schemas.microsoft.com/office/drawing/2016/5/11/chartex" xmlns:cx6="http://schemas.microsoft.com/office/drawing/2016/5/12/chartex" xmlns:cx7="http://schemas.microsoft.com/office/drawing/2016/5/13/chartex" xmlns:cx8="http://schemas.microsoft.com/office/drawing/2016/5/14/chartex" xmlns:mc="http://schemas.openxmlformats.org/markup-compatibility/2006" xmlns:aink="http://schemas.microsoft.com/office/drawing/2016/ink" xmlns:o="urn:schemas-microsoft-com:office:office" xmlns:r="http://schemas.openxmlformats.org/officeDocument/2006/relationships" xmlns:m="http://schemas.openxmlformats.org/officeDocument/2006/math" xmlns:v="urn:schemas-microsoft-com:vml" xmlns:wp14="http://schemas.microsoft.com/office/word/2010/wordprocessingDrawing" xmlns:wp="http://schemas.openxmlformats.org/drawingml/2006/wordprocessingDrawing" xmlns:w10="urn:schemas-microsoft-com:office:word" xmlns:w="http://schemas.openxmlformats.org/wordprocessingml/2006/main" xmlns:w14="http://schemas.microsoft.com/office/word/2010/wordml" xmlns:w15="http://schemas.microsoft.com/office/word/2012/wordml" xmlns:w16se="http://schemas.microsoft.com/office/word/2015/wordml/symex" xmlns:wpg="http://schemas.microsoft.com/office/word/2010/wordprocessingGroup" xmlns:wpi="http://schemas.microsoft.com/office/word/2010/wordprocessingInk" xmlns:wne="http://schemas.microsoft.com/office/word/2006/wordml" xmlns:wps="http://schemas.microsoft.com/office/word/2010/wordprocessingShape" mc:Ignorable="w14 w15 w16se wp14">
+  <w:endnote w:type="separator" w:id="-1">
+    <w:p>
+      <w:pPr>
+        <w:spacing w:after="0" w:line="240" w:lineRule="auto"/>
+      </w:pPr>
+      <w:r>
+        <w:separator/>
+      </w:r>
+    </w:p>
+  </w:endnote>
+  <w:endnote w:type="continuationSeparator" w:id="0">
+    <w:p>
+      <w:pPr>
+        <w:spacing w:after="0" w:line="240" w:lineRule="auto"/>
+      </w:pPr>
+      <w:r>
+        <w:continuationSeparator/>
+      </w:r>
+    </w:p>
+  </w:endnote>
+</w:endnotes>
+</file>
+
+<file path=word/footnotes.xml><?xml version="1.0" encoding="utf-8"?>
+<w:footnotes xmlns:wpc="http://schemas.microsoft.com/office/word/2010/wordprocessingCanvas" xmlns:cx="http://schemas.microsoft.com/office/drawing/2014/chartex" xmlns:cx1="http://schemas.microsoft.com/office/drawing/2015/9/8/chartex" xmlns:cx2="http://schemas.microsoft.com/office/drawing/2015/10/21/chartex" xmlns:cx3="http://schemas.microsoft.com/office/drawing/2016/5/9/chartex" xmlns:cx4="http://schemas.microsoft.com/office/drawing/2016/5/10/chartex" xmlns:cx5="http://schemas.microsoft.com/office/drawing/2016/5/11/chartex" xmlns:cx6="http://schemas.microsoft.com/office/drawing/2016/5/12/chartex" xmlns:cx7="http://schemas.microsoft.com/office/drawing/2016/5/13/chartex" xmlns:cx8="http://schemas.microsoft.com/office/drawing/2016/5/14/chartex" xmlns:mc="http://schemas.openxmlformats.org/markup-compatibility/2006" xmlns:aink="http://schemas.microsoft.com/office/drawing/2016/ink" xmlns:o="urn:schemas-microsoft-com:office:office" xmlns:r="http://schemas.openxmlformats.org/officeDocument/2006/relationships" xmlns:m="http://schemas.openxmlformats.org/officeDocument/2006/math" xmlns:v="urn:schemas-microsoft-com:vml" xmlns:wp14="http://schemas.microsoft.com/office/word/2010/wordprocessingDrawing" xmlns:wp="http://schemas.openxmlformats.org/drawingml/2006/wordprocessingDrawing" xmlns:w10="urn:schemas-microsoft-com:office:word" xmlns:w="http://schemas.openxmlformats.org/wordprocessingml/2006/main" xmlns:w14="http://schemas.microsoft.com/office/word/2010/wordml" xmlns:w15="http://schemas.microsoft.com/office/word/2012/wordml" xmlns:w16se="http://schemas.microsoft.com/office/word/2015/wordml/symex" xmlns:wpg="http://schemas.microsoft.com/office/word/2010/wordprocessingGroup" xmlns:wpi="http://schemas.microsoft.com/office/word/2010/wordprocessingInk" xmlns:wne="http://schemas.microsoft.com/office/word/2006/wordml" xmlns:wps="http://schemas.microsoft.com/office/word/2010/wordprocessingShape" mc:Ignorable="w14 w15 w16se wp14">
+  <w:footnote w:type="separator" w:id="-1">
+    <w:p>
+      <w:pPr>
+        <w:spacing w:after="0" w:line="240" w:lineRule="auto"/>
+      </w:pPr>
+      <w:r>
+        <w:separator/>
+      </w:r>
+    </w:p>
+  </w:footnote>
+  <w:footnote w:type="continuationSeparator" w:id="0">
+    <w:p>
+      <w:pPr>
+        <w:spacing w:after="0" w:line="240" w:lineRule="auto"/>
+      </w:pPr>
+      <w:r>
+        <w:continuationSeparator/>
+      </w:r>
+    </w:p>
+  </w:footnote>
+</w:footnotes>
 </file>
 
 <file path=word/header1.xml><?xml version="1.0" encoding="utf-8"?>
@@ -1751,7 +2233,7 @@
           <w:rPr>
             <w:noProof/>
           </w:rPr>
-          <w:t>3</w:t>
+          <w:t>5</w:t>
         </w:r>
         <w:r>
           <w:fldChar w:fldCharType="end"/>

</xml_diff>